<commit_message>
Updated design and code with Observer design pattern
</commit_message>
<xml_diff>
--- a/docs/design_rationale.docx
+++ b/docs/design_rationale.docx
@@ -138,13 +138,7 @@
         <w:rPr>
           <w:lang w:val="en-US"/>
         </w:rPr>
-        <w:t>The first principle we will discuss is</w:t>
-      </w:r>
-      <w:r>
-        <w:rPr>
-          <w:lang w:val="en-US"/>
-        </w:rPr>
-        <w:t xml:space="preserve"> </w:t>
+        <w:t xml:space="preserve">The first principle we will discuss is </w:t>
       </w:r>
       <w:r>
         <w:rPr>
@@ -157,19 +151,7 @@
         <w:rPr>
           <w:lang w:val="en-US"/>
         </w:rPr>
-        <w:t xml:space="preserve">, which </w:t>
-      </w:r>
-      <w:r>
-        <w:rPr>
-          <w:lang w:val="en-US"/>
-        </w:rPr>
-        <w:t>states</w:t>
-      </w:r>
-      <w:r>
-        <w:rPr>
-          <w:lang w:val="en-US"/>
-        </w:rPr>
-        <w:t xml:space="preserve"> that child/sub classes should be able to extend their parent/base class without having to change their behavior, and thus can be used in place of the parent/base class. This can be seen with the </w:t>
+        <w:t xml:space="preserve">, which states that child/sub classes should be able to extend their parent/base class without having to change their behavior, and thus can be used in place of the parent/base class. This can be seen with the </w:t>
       </w:r>
       <w:r>
         <w:rPr>
@@ -233,7 +215,39 @@
           <w:bCs/>
           <w:lang w:val="en-US"/>
         </w:rPr>
-        <w:t>getPatientData</w:t>
+        <w:t>get</w:t>
+      </w:r>
+      <w:r>
+        <w:rPr>
+          <w:b/>
+          <w:bCs/>
+          <w:lang w:val="en-US"/>
+        </w:rPr>
+        <w:t>_p</w:t>
+      </w:r>
+      <w:r>
+        <w:rPr>
+          <w:b/>
+          <w:bCs/>
+          <w:lang w:val="en-US"/>
+        </w:rPr>
+        <w:t>atient</w:t>
+      </w:r>
+      <w:r>
+        <w:rPr>
+          <w:b/>
+          <w:bCs/>
+          <w:lang w:val="en-US"/>
+        </w:rPr>
+        <w:t>_d</w:t>
+      </w:r>
+      <w:r>
+        <w:rPr>
+          <w:b/>
+          <w:bCs/>
+          <w:lang w:val="en-US"/>
+        </w:rPr>
+        <w:t>ata</w:t>
       </w:r>
       <w:r>
         <w:rPr>
@@ -261,7 +275,39 @@
           <w:bCs/>
           <w:lang w:val="en-US"/>
         </w:rPr>
-        <w:t>getPatientData</w:t>
+        <w:t>get</w:t>
+      </w:r>
+      <w:r>
+        <w:rPr>
+          <w:b/>
+          <w:bCs/>
+          <w:lang w:val="en-US"/>
+        </w:rPr>
+        <w:t>_p</w:t>
+      </w:r>
+      <w:r>
+        <w:rPr>
+          <w:b/>
+          <w:bCs/>
+          <w:lang w:val="en-US"/>
+        </w:rPr>
+        <w:t>atient</w:t>
+      </w:r>
+      <w:r>
+        <w:rPr>
+          <w:b/>
+          <w:bCs/>
+          <w:lang w:val="en-US"/>
+        </w:rPr>
+        <w:t>_d</w:t>
+      </w:r>
+      <w:r>
+        <w:rPr>
+          <w:b/>
+          <w:bCs/>
+          <w:lang w:val="en-US"/>
+        </w:rPr>
+        <w:t>ata</w:t>
       </w:r>
       <w:r>
         <w:rPr>
@@ -910,6 +956,7 @@
           <w:bCs/>
           <w:lang w:val="en-US"/>
         </w:rPr>
+        <w:lastRenderedPageBreak/>
         <w:t>HealthPractitioner</w:t>
       </w:r>
       <w:r>
@@ -935,6 +982,164 @@
           <w:lang w:val="en-US"/>
         </w:rPr>
         <w:t>Having an abstract Person class allows us to extend the base functionalities for any new users of the system in the future.</w:t>
+      </w:r>
+    </w:p>
+    <w:p>
+      <w:pPr>
+        <w:rPr>
+          <w:lang w:val="en-US"/>
+        </w:rPr>
+      </w:pPr>
+      <w:r>
+        <w:rPr>
+          <w:lang w:val="en-US"/>
+        </w:rPr>
+        <w:t xml:space="preserve">Our design also utilizes the </w:t>
+      </w:r>
+      <w:r>
+        <w:rPr>
+          <w:color w:val="FF0000"/>
+          <w:lang w:val="en-US"/>
+        </w:rPr>
+        <w:t>Observer design pattern</w:t>
+      </w:r>
+      <w:r>
+        <w:rPr>
+          <w:lang w:val="en-US"/>
+        </w:rPr>
+        <w:t xml:space="preserve">, where the subject is the </w:t>
+      </w:r>
+      <w:r>
+        <w:rPr>
+          <w:b/>
+          <w:bCs/>
+          <w:lang w:val="en-US"/>
+        </w:rPr>
+        <w:t>PatientList</w:t>
+      </w:r>
+      <w:r>
+        <w:rPr>
+          <w:lang w:val="en-US"/>
+        </w:rPr>
+        <w:t xml:space="preserve">. Any time a change occurs to the patient data within our </w:t>
+      </w:r>
+      <w:r>
+        <w:rPr>
+          <w:b/>
+          <w:bCs/>
+          <w:lang w:val="en-US"/>
+        </w:rPr>
+        <w:t>PatientList</w:t>
+      </w:r>
+      <w:r>
+        <w:rPr>
+          <w:lang w:val="en-US"/>
+        </w:rPr>
+        <w:t xml:space="preserve">, its observers will be notified and updated. For the purpose of this assignment, there is currently only one type of concrete Observers, the </w:t>
+      </w:r>
+      <w:r>
+        <w:rPr>
+          <w:b/>
+          <w:bCs/>
+          <w:lang w:val="en-US"/>
+        </w:rPr>
+        <w:t>MonitorTreeview</w:t>
+      </w:r>
+      <w:r>
+        <w:rPr>
+          <w:lang w:val="en-US"/>
+        </w:rPr>
+        <w:t>, which is just a table which displays the list of monitored patient and their data. However, the Observer design pattern adds another hinge point to our design, where extension can easily occur in the future (addition of more observers for the data).</w:t>
+      </w:r>
+    </w:p>
+    <w:p>
+      <w:pPr>
+        <w:pStyle w:val="Heading1"/>
+        <w:rPr>
+          <w:lang w:val="en-US"/>
+        </w:rPr>
+      </w:pPr>
+      <w:r>
+        <w:rPr>
+          <w:noProof/>
+        </w:rPr>
+        <w:drawing>
+          <wp:anchor distT="0" distB="0" distL="114300" distR="114300" simplePos="0" relativeHeight="251658240" behindDoc="0" locked="0" layoutInCell="1" allowOverlap="1" wp14:anchorId="278E599D" wp14:editId="5ADB709E">
+            <wp:simplePos x="0" y="0"/>
+            <wp:positionH relativeFrom="page">
+              <wp:posOffset>16510</wp:posOffset>
+            </wp:positionH>
+            <wp:positionV relativeFrom="paragraph">
+              <wp:posOffset>356235</wp:posOffset>
+            </wp:positionV>
+            <wp:extent cx="7543800" cy="5313680"/>
+            <wp:effectExtent l="0" t="0" r="0" b="1270"/>
+            <wp:wrapTopAndBottom/>
+            <wp:docPr id="2" name="Picture 2"/>
+            <wp:cNvGraphicFramePr>
+              <a:graphicFrameLocks xmlns:a="http://schemas.openxmlformats.org/drawingml/2006/main" noChangeAspect="1"/>
+            </wp:cNvGraphicFramePr>
+            <a:graphic xmlns:a="http://schemas.openxmlformats.org/drawingml/2006/main">
+              <a:graphicData uri="http://schemas.openxmlformats.org/drawingml/2006/picture">
+                <pic:pic xmlns:pic="http://schemas.openxmlformats.org/drawingml/2006/picture">
+                  <pic:nvPicPr>
+                    <pic:cNvPr id="0" name="Picture 3"/>
+                    <pic:cNvPicPr>
+                      <a:picLocks noChangeAspect="1" noChangeArrowheads="1"/>
+                    </pic:cNvPicPr>
+                  </pic:nvPicPr>
+                  <pic:blipFill rotWithShape="1">
+                    <a:blip r:embed="rId4" cstate="print">
+                      <a:extLst>
+                        <a:ext uri="{28A0092B-C50C-407E-A947-70E740481C1C}">
+                          <a14:useLocalDpi xmlns:a14="http://schemas.microsoft.com/office/drawing/2010/main" val="0"/>
+                        </a:ext>
+                      </a:extLst>
+                    </a:blip>
+                    <a:srcRect l="13626" t="2584" r="7102" b="938"/>
+                    <a:stretch/>
+                  </pic:blipFill>
+                  <pic:spPr bwMode="auto">
+                    <a:xfrm>
+                      <a:off x="0" y="0"/>
+                      <a:ext cx="7543800" cy="5313680"/>
+                    </a:xfrm>
+                    <a:prstGeom prst="rect">
+                      <a:avLst/>
+                    </a:prstGeom>
+                    <a:noFill/>
+                    <a:ln>
+                      <a:noFill/>
+                    </a:ln>
+                    <a:extLst>
+                      <a:ext uri="{53640926-AAD7-44D8-BBD7-CCE9431645EC}">
+                        <a14:shadowObscured xmlns:a14="http://schemas.microsoft.com/office/drawing/2010/main"/>
+                      </a:ext>
+                    </a:extLst>
+                  </pic:spPr>
+                </pic:pic>
+              </a:graphicData>
+            </a:graphic>
+            <wp14:sizeRelH relativeFrom="margin">
+              <wp14:pctWidth>0</wp14:pctWidth>
+            </wp14:sizeRelH>
+            <wp14:sizeRelV relativeFrom="margin">
+              <wp14:pctHeight>0</wp14:pctHeight>
+            </wp14:sizeRelV>
+          </wp:anchor>
+        </w:drawing>
+      </w:r>
+      <w:r>
+        <w:rPr>
+          <w:lang w:val="en-US"/>
+        </w:rPr>
+        <w:t>Class</w:t>
+      </w:r>
+      <w:r>
+        <w:rPr>
+          <w:lang w:val="en-US"/>
+        </w:rPr>
+        <w:t xml:space="preserve"> Diagram</w:t>
       </w:r>
     </w:p>
     <w:p>
@@ -965,37 +1170,9 @@
         </w:rPr>
       </w:pPr>
     </w:p>
-    <w:p>
-      <w:pPr>
-        <w:rPr>
-          <w:lang w:val="en-US"/>
-        </w:rPr>
-      </w:pPr>
-    </w:p>
-    <w:p>
-      <w:pPr>
-        <w:rPr>
-          <w:lang w:val="en-US"/>
-        </w:rPr>
-      </w:pPr>
-    </w:p>
-    <w:p>
-      <w:pPr>
-        <w:rPr>
-          <w:lang w:val="en-US"/>
-        </w:rPr>
-      </w:pPr>
-    </w:p>
-    <w:p>
-      <w:pPr>
-        <w:rPr>
-          <w:lang w:val="en-US"/>
-        </w:rPr>
-      </w:pPr>
-    </w:p>
     <w:sectPr>
       <w:pgSz w:w="11906" w:h="16838"/>
-      <w:pgMar w:top="720" w:right="1440" w:bottom="1440" w:left="1440" w:header="708" w:footer="708" w:gutter="0"/>
+      <w:pgMar w:top="1440" w:right="1440" w:bottom="1440" w:left="1440" w:header="708" w:footer="708" w:gutter="0"/>
       <w:cols w:space="708"/>
       <w:docGrid w:linePitch="360"/>
     </w:sectPr>

</xml_diff>